<commit_message>
Added a 4th concept
</commit_message>
<xml_diff>
--- a/Game Concepts & Ideas/Game Concepts - Tyler.docx
+++ b/Game Concepts & Ideas/Game Concepts - Tyler.docx
@@ -412,7 +412,7 @@
           <w:u w:val="single"/>
         </w:rPr>
         <w:drawing>
-          <wp:anchor distT="0" distB="0" distL="114300" distR="114300" simplePos="0" relativeHeight="251660288" behindDoc="1" locked="0" layoutInCell="1" allowOverlap="1" wp14:anchorId="39782A42" wp14:editId="33C817B6">
+          <wp:anchor distT="0" distB="0" distL="114300" distR="114300" simplePos="0" relativeHeight="251660288" behindDoc="1" locked="0" layoutInCell="1" allowOverlap="1" wp14:anchorId="39782A42" wp14:editId="235D6974">
             <wp:simplePos x="0" y="0"/>
             <wp:positionH relativeFrom="margin">
               <wp:align>center</wp:align>
@@ -585,8 +585,14 @@
           <w:u w:val="single"/>
         </w:rPr>
       </w:pPr>
-      <w:bookmarkStart w:id="0" w:name="_GoBack"/>
-      <w:bookmarkEnd w:id="0"/>
+    </w:p>
+    <w:p>
+      <w:pPr>
+        <w:rPr>
+          <w:sz w:val="28"/>
+          <w:u w:val="single"/>
+        </w:rPr>
+      </w:pPr>
       <w:r>
         <w:rPr>
           <w:noProof/>
@@ -594,13 +600,13 @@
           <w:u w:val="single"/>
         </w:rPr>
         <w:drawing>
-          <wp:anchor distT="0" distB="0" distL="114300" distR="114300" simplePos="0" relativeHeight="251661312" behindDoc="1" locked="0" layoutInCell="1" allowOverlap="1" wp14:anchorId="5BFB683D" wp14:editId="48A0ACFA">
+          <wp:anchor distT="0" distB="0" distL="114300" distR="114300" simplePos="0" relativeHeight="251661312" behindDoc="1" locked="0" layoutInCell="1" allowOverlap="1" wp14:anchorId="5BFB683D" wp14:editId="25EE1D97">
             <wp:simplePos x="0" y="0"/>
             <wp:positionH relativeFrom="margin">
               <wp:align>center</wp:align>
             </wp:positionH>
             <wp:positionV relativeFrom="paragraph">
-              <wp:posOffset>1773574</wp:posOffset>
+              <wp:posOffset>1441469</wp:posOffset>
             </wp:positionV>
             <wp:extent cx="3477600" cy="5796000"/>
             <wp:effectExtent l="0" t="0" r="8890" b="0"/>
@@ -649,6 +655,174 @@
           </wp:anchor>
         </w:drawing>
       </w:r>
+      <w:r>
+        <w:rPr>
+          <w:sz w:val="28"/>
+          <w:u w:val="single"/>
+        </w:rPr>
+        <w:br w:type="page"/>
+      </w:r>
+    </w:p>
+    <w:p>
+      <w:pPr>
+        <w:jc w:val="center"/>
+        <w:rPr>
+          <w:sz w:val="28"/>
+          <w:u w:val="single"/>
+        </w:rPr>
+      </w:pPr>
+      <w:r>
+        <w:rPr>
+          <w:sz w:val="28"/>
+          <w:u w:val="single"/>
+        </w:rPr>
+        <w:lastRenderedPageBreak/>
+        <w:t>Game Concept 4</w:t>
+      </w:r>
+    </w:p>
+    <w:p>
+      <w:pPr>
+        <w:pStyle w:val="ListParagraph"/>
+        <w:numPr>
+          <w:ilvl w:val="0"/>
+          <w:numId w:val="4"/>
+        </w:numPr>
+        <w:rPr>
+          <w:sz w:val="24"/>
+        </w:rPr>
+      </w:pPr>
+      <w:r>
+        <w:rPr>
+          <w:sz w:val="24"/>
+        </w:rPr>
+        <w:t>Players take turns to fire shots from a cannon that rotates left and right constantly</w:t>
+      </w:r>
+    </w:p>
+    <w:p>
+      <w:pPr>
+        <w:pStyle w:val="ListParagraph"/>
+        <w:numPr>
+          <w:ilvl w:val="0"/>
+          <w:numId w:val="4"/>
+        </w:numPr>
+        <w:rPr>
+          <w:sz w:val="24"/>
+        </w:rPr>
+      </w:pPr>
+      <w:r>
+        <w:rPr>
+          <w:sz w:val="24"/>
+        </w:rPr>
+        <w:t xml:space="preserve">These shots bounce </w:t>
+      </w:r>
+      <w:proofErr w:type="gramStart"/>
+      <w:r>
+        <w:rPr>
+          <w:sz w:val="24"/>
+        </w:rPr>
+        <w:t>off of</w:t>
+      </w:r>
+      <w:proofErr w:type="gramEnd"/>
+      <w:r>
+        <w:rPr>
+          <w:sz w:val="24"/>
+        </w:rPr>
+        <w:t xml:space="preserve"> walls</w:t>
+      </w:r>
+    </w:p>
+    <w:p>
+      <w:pPr>
+        <w:pStyle w:val="ListParagraph"/>
+        <w:numPr>
+          <w:ilvl w:val="0"/>
+          <w:numId w:val="4"/>
+        </w:numPr>
+        <w:rPr>
+          <w:sz w:val="24"/>
+        </w:rPr>
+      </w:pPr>
+      <w:r>
+        <w:rPr>
+          <w:sz w:val="24"/>
+        </w:rPr>
+        <w:t>There are 4 targets moving side-to-side within the level</w:t>
+      </w:r>
+    </w:p>
+    <w:p>
+      <w:pPr>
+        <w:pStyle w:val="ListParagraph"/>
+        <w:numPr>
+          <w:ilvl w:val="0"/>
+          <w:numId w:val="4"/>
+        </w:numPr>
+        <w:rPr>
+          <w:sz w:val="24"/>
+        </w:rPr>
+      </w:pPr>
+      <w:r>
+        <w:rPr>
+          <w:sz w:val="24"/>
+        </w:rPr>
+        <w:t>The goal is for the players to destroy all the targets</w:t>
+      </w:r>
+    </w:p>
+    <w:p>
+      <w:pPr>
+        <w:pStyle w:val="ListParagraph"/>
+        <w:numPr>
+          <w:ilvl w:val="0"/>
+          <w:numId w:val="4"/>
+        </w:numPr>
+        <w:rPr>
+          <w:sz w:val="24"/>
+        </w:rPr>
+      </w:pPr>
+      <w:r>
+        <w:rPr>
+          <w:sz w:val="24"/>
+        </w:rPr>
+        <w:t>The player to destroy the last targets wins</w:t>
+      </w:r>
+      <w:bookmarkStart w:id="0" w:name="_GoBack"/>
+      <w:bookmarkEnd w:id="0"/>
+    </w:p>
+    <w:p>
+      <w:pPr>
+        <w:pStyle w:val="ListParagraph"/>
+        <w:numPr>
+          <w:ilvl w:val="0"/>
+          <w:numId w:val="4"/>
+        </w:numPr>
+        <w:rPr>
+          <w:sz w:val="24"/>
+        </w:rPr>
+      </w:pPr>
+      <w:r>
+        <w:rPr>
+          <w:sz w:val="24"/>
+        </w:rPr>
+        <w:t xml:space="preserve">In effect, this would work very similarly to the following minigame from “Enter the </w:t>
+      </w:r>
+      <w:proofErr w:type="spellStart"/>
+      <w:r>
+        <w:rPr>
+          <w:sz w:val="24"/>
+        </w:rPr>
+        <w:t>Gungeon</w:t>
+      </w:r>
+      <w:proofErr w:type="spellEnd"/>
+      <w:r>
+        <w:rPr>
+          <w:sz w:val="24"/>
+        </w:rPr>
+        <w:t xml:space="preserve">”: </w:t>
+      </w:r>
+      <w:r>
+        <w:rPr>
+          <w:sz w:val="24"/>
+        </w:rPr>
+        <w:t>https://www.youtube.com/watch?v=pNA10-zSdsw</w:t>
+      </w:r>
     </w:p>
     <w:sectPr>
       <w:pgSz w:w="11906" w:h="16838"/>
@@ -1001,6 +1175,119 @@
       </w:rPr>
     </w:lvl>
   </w:abstractNum>
+  <w:abstractNum w:abstractNumId="3" w15:restartNumberingAfterBreak="0">
+    <w:nsid w:val="6E1442A2"/>
+    <w:multiLevelType w:val="hybridMultilevel"/>
+    <w:tmpl w:val="15CC8BF6"/>
+    <w:lvl w:ilvl="0" w:tplc="08090001">
+      <w:start w:val="1"/>
+      <w:numFmt w:val="bullet"/>
+      <w:lvlText w:val=""/>
+      <w:lvlJc w:val="left"/>
+      <w:pPr>
+        <w:ind w:left="720" w:hanging="360"/>
+      </w:pPr>
+      <w:rPr>
+        <w:rFonts w:ascii="Symbol" w:hAnsi="Symbol" w:hint="default"/>
+      </w:rPr>
+    </w:lvl>
+    <w:lvl w:ilvl="1" w:tplc="08090003" w:tentative="1">
+      <w:start w:val="1"/>
+      <w:numFmt w:val="bullet"/>
+      <w:lvlText w:val="o"/>
+      <w:lvlJc w:val="left"/>
+      <w:pPr>
+        <w:ind w:left="1440" w:hanging="360"/>
+      </w:pPr>
+      <w:rPr>
+        <w:rFonts w:ascii="Courier New" w:hAnsi="Courier New" w:cs="Courier New" w:hint="default"/>
+      </w:rPr>
+    </w:lvl>
+    <w:lvl w:ilvl="2" w:tplc="08090005" w:tentative="1">
+      <w:start w:val="1"/>
+      <w:numFmt w:val="bullet"/>
+      <w:lvlText w:val=""/>
+      <w:lvlJc w:val="left"/>
+      <w:pPr>
+        <w:ind w:left="2160" w:hanging="360"/>
+      </w:pPr>
+      <w:rPr>
+        <w:rFonts w:ascii="Wingdings" w:hAnsi="Wingdings" w:hint="default"/>
+      </w:rPr>
+    </w:lvl>
+    <w:lvl w:ilvl="3" w:tplc="08090001" w:tentative="1">
+      <w:start w:val="1"/>
+      <w:numFmt w:val="bullet"/>
+      <w:lvlText w:val=""/>
+      <w:lvlJc w:val="left"/>
+      <w:pPr>
+        <w:ind w:left="2880" w:hanging="360"/>
+      </w:pPr>
+      <w:rPr>
+        <w:rFonts w:ascii="Symbol" w:hAnsi="Symbol" w:hint="default"/>
+      </w:rPr>
+    </w:lvl>
+    <w:lvl w:ilvl="4" w:tplc="08090003" w:tentative="1">
+      <w:start w:val="1"/>
+      <w:numFmt w:val="bullet"/>
+      <w:lvlText w:val="o"/>
+      <w:lvlJc w:val="left"/>
+      <w:pPr>
+        <w:ind w:left="3600" w:hanging="360"/>
+      </w:pPr>
+      <w:rPr>
+        <w:rFonts w:ascii="Courier New" w:hAnsi="Courier New" w:cs="Courier New" w:hint="default"/>
+      </w:rPr>
+    </w:lvl>
+    <w:lvl w:ilvl="5" w:tplc="08090005" w:tentative="1">
+      <w:start w:val="1"/>
+      <w:numFmt w:val="bullet"/>
+      <w:lvlText w:val=""/>
+      <w:lvlJc w:val="left"/>
+      <w:pPr>
+        <w:ind w:left="4320" w:hanging="360"/>
+      </w:pPr>
+      <w:rPr>
+        <w:rFonts w:ascii="Wingdings" w:hAnsi="Wingdings" w:hint="default"/>
+      </w:rPr>
+    </w:lvl>
+    <w:lvl w:ilvl="6" w:tplc="08090001" w:tentative="1">
+      <w:start w:val="1"/>
+      <w:numFmt w:val="bullet"/>
+      <w:lvlText w:val=""/>
+      <w:lvlJc w:val="left"/>
+      <w:pPr>
+        <w:ind w:left="5040" w:hanging="360"/>
+      </w:pPr>
+      <w:rPr>
+        <w:rFonts w:ascii="Symbol" w:hAnsi="Symbol" w:hint="default"/>
+      </w:rPr>
+    </w:lvl>
+    <w:lvl w:ilvl="7" w:tplc="08090003" w:tentative="1">
+      <w:start w:val="1"/>
+      <w:numFmt w:val="bullet"/>
+      <w:lvlText w:val="o"/>
+      <w:lvlJc w:val="left"/>
+      <w:pPr>
+        <w:ind w:left="5760" w:hanging="360"/>
+      </w:pPr>
+      <w:rPr>
+        <w:rFonts w:ascii="Courier New" w:hAnsi="Courier New" w:cs="Courier New" w:hint="default"/>
+      </w:rPr>
+    </w:lvl>
+    <w:lvl w:ilvl="8" w:tplc="08090005" w:tentative="1">
+      <w:start w:val="1"/>
+      <w:numFmt w:val="bullet"/>
+      <w:lvlText w:val=""/>
+      <w:lvlJc w:val="left"/>
+      <w:pPr>
+        <w:ind w:left="6480" w:hanging="360"/>
+      </w:pPr>
+      <w:rPr>
+        <w:rFonts w:ascii="Wingdings" w:hAnsi="Wingdings" w:hint="default"/>
+      </w:rPr>
+    </w:lvl>
+  </w:abstractNum>
   <w:num w:numId="1">
     <w:abstractNumId w:val="0"/>
   </w:num>
@@ -1009,6 +1296,9 @@
   </w:num>
   <w:num w:numId="3">
     <w:abstractNumId w:val="1"/>
+  </w:num>
+  <w:num w:numId="4">
+    <w:abstractNumId w:val="3"/>
   </w:num>
 </w:numbering>
 </file>

</xml_diff>